<commit_message>
Added note de cours
</commit_message>
<xml_diff>
--- a/Communication des systèmes embarqués/Augustin Notes Bus de communication série et protocoles couches basses.docx
+++ b/Communication des systèmes embarqués/Augustin Notes Bus de communication série et protocoles couches basses.docx
@@ -151,7 +151,66 @@
         <w:t>Microprocesseur : cœur qui exécute des instructions. Nécessite RAM, ROM et I/O.</w:t>
       </w:r>
     </w:p>
+    <w:p>
+      <w:r>
+        <w:t>Le watchdog est un timer interne qui réinitialise la carte (à désactiver si pas par défaut).</w:t>
+      </w:r>
+    </w:p>
+    <w:p>
+      <w:r>
+        <w:t>Le baud rate est la fréquence de transmission de bits. Plus un baud rate est haut, plus la durée d’un bit est faible.</w:t>
+      </w:r>
+    </w:p>
+    <w:p>
+      <w:r>
+        <w:t xml:space="preserve">Ex : </w:t>
+      </w:r>
+    </w:p>
+    <w:p>
+      <w:r>
+        <w:t>On veut déborder 153 600 fois par secondes donc on veut un débordement tous les :</w:t>
+      </w:r>
+    </w:p>
+    <w:p>
+      <w:r>
+        <w:t>1/ 153 600 = 6.51us</w:t>
+      </w:r>
+    </w:p>
+    <w:p>
+      <w:r>
+        <w:t>On a une clock à 22.1184MHz donc qui fait a au max une période de :</w:t>
+      </w:r>
+    </w:p>
     <w:p/>
+    <w:p>
+      <w:r>
+        <w:t>1/22</w:t>
+      </w:r>
+      <w:r>
+        <w:t xml:space="preserve"> 118 400 = 0.045us</w:t>
+      </w:r>
+    </w:p>
+    <w:p>
+      <w:r>
+        <w:t>On veut donc que notre clock nous intterompe tous les 6.51/0.045 = 145 itérations.</w:t>
+      </w:r>
+    </w:p>
+    <w:p>
+      <w:r>
+        <w:t>Or, le compteur peut compter jusqu’à 2^8 = 256 donc on peut très bien le faire compter 145 itérations.</w:t>
+      </w:r>
+    </w:p>
+    <w:p>
+      <w:r>
+        <w:t xml:space="preserve">Il faudra donc le coder l’auto-rechargement à 256-145=111 = </w:t>
+      </w:r>
+      <w:r>
+        <w:t>6F</w:t>
+      </w:r>
+      <w:r>
+        <w:t xml:space="preserve"> </w:t>
+      </w:r>
+    </w:p>
     <w:sectPr>
       <w:pgSz w:w="11906" w:h="16838"/>
       <w:pgMar w:top="1417" w:right="1417" w:bottom="1417" w:left="1417" w:header="708" w:footer="708" w:gutter="0"/>

</xml_diff>